<commit_message>
update cv 2022 new horizons
</commit_message>
<xml_diff>
--- a/files/KeZhang_CV2022.docx
+++ b/files/KeZhang_CV2022.docx
@@ -12,7 +12,6 @@
           <w:lang w:val="en-US"/>
         </w:rPr>
       </w:pPr>
-      <w:proofErr w:type="spellStart"/>
       <w:r>
         <w:rPr>
           <w:rFonts w:ascii="Times" w:hAnsi="Times"/>
@@ -20,17 +19,7 @@
           <w:sz w:val="40"/>
           <w:szCs w:val="40"/>
         </w:rPr>
-        <w:t>Ke</w:t>
-      </w:r>
-      <w:proofErr w:type="spellEnd"/>
-      <w:r>
-        <w:rPr>
-          <w:rFonts w:ascii="Times" w:hAnsi="Times"/>
-          <w:color w:val="B65E19"/>
-          <w:sz w:val="40"/>
-          <w:szCs w:val="40"/>
-        </w:rPr>
-        <w:t xml:space="preserve"> Zhang</w:t>
+        <w:t>Ke Zhang</w:t>
       </w:r>
     </w:p>
     <w:p>
@@ -1381,23 +1370,13 @@
           <w:color w:val="000000" w:themeColor="text1"/>
         </w:rPr>
       </w:pPr>
-      <w:proofErr w:type="spellStart"/>
       <w:r>
         <w:rPr>
           <w:rFonts w:ascii="Times" w:hAnsi="Times" w:cs="Times"/>
           <w:color w:val="000000" w:themeColor="text1"/>
           <w:shd w:val="clear" w:color="auto" w:fill="FFFFFF"/>
         </w:rPr>
-        <w:t>Limbrick</w:t>
-      </w:r>
-      <w:proofErr w:type="spellEnd"/>
-      <w:r>
-        <w:rPr>
-          <w:rFonts w:ascii="Times" w:hAnsi="Times" w:cs="Times"/>
-          <w:color w:val="000000" w:themeColor="text1"/>
-          <w:shd w:val="clear" w:color="auto" w:fill="FFFFFF"/>
-        </w:rPr>
-        <w:t>-Oldfield, E. H., Chua, C., Cringle, N., MacDonald, K., Ferrari, M. A., Zhang, K., &amp; Clark, L. (2021). Cashless gambling and the pain of paying: effects of monetary format on slot machine gambling. Addiction Research &amp; Theory, 1-11. </w:t>
+        <w:t>Limbrick-Oldfield, E. H., Chua, C., Cringle, N., MacDonald, K., Ferrari, M. A., Zhang, K., &amp; Clark, L. (2021). Cashless gambling and the pain of paying: effects of monetary format on slot machine gambling. Addiction Research &amp; Theory, 1-11. </w:t>
       </w:r>
       <w:hyperlink r:id="rId7" w:history="1">
         <w:r>
@@ -1451,39 +1430,7 @@
           <w:rFonts w:ascii="Times" w:hAnsi="Times" w:cs="Times"/>
           <w:color w:val="000000" w:themeColor="text1"/>
         </w:rPr>
-        <w:t xml:space="preserve">Zhang, K., </w:t>
-      </w:r>
-      <w:proofErr w:type="spellStart"/>
-      <w:r>
-        <w:rPr>
-          <w:rFonts w:ascii="Times" w:hAnsi="Times" w:cs="Times"/>
-          <w:color w:val="000000" w:themeColor="text1"/>
-        </w:rPr>
-        <w:t>Szanto</w:t>
-      </w:r>
-      <w:proofErr w:type="spellEnd"/>
-      <w:r>
-        <w:rPr>
-          <w:rFonts w:ascii="Times" w:hAnsi="Times" w:cs="Times"/>
-          <w:color w:val="000000" w:themeColor="text1"/>
-        </w:rPr>
-        <w:t xml:space="preserve">, K., Clark, L., &amp; </w:t>
-      </w:r>
-      <w:proofErr w:type="spellStart"/>
-      <w:r>
-        <w:rPr>
-          <w:rFonts w:ascii="Times" w:hAnsi="Times" w:cs="Times"/>
-          <w:color w:val="000000" w:themeColor="text1"/>
-        </w:rPr>
-        <w:t>Dombrovski</w:t>
-      </w:r>
-      <w:proofErr w:type="spellEnd"/>
-      <w:r>
-        <w:rPr>
-          <w:rFonts w:ascii="Times" w:hAnsi="Times" w:cs="Times"/>
-          <w:color w:val="000000" w:themeColor="text1"/>
-        </w:rPr>
-        <w:t xml:space="preserve">, A. Y. (2019). Behavioral empathy failures and suicidal behavior. Behaviour research and therapy, 120, 103329. </w:t>
+        <w:t xml:space="preserve">Zhang, K., Szanto, K., Clark, L., &amp; Dombrovski, A. Y. (2019). Behavioral empathy failures and suicidal behavior. Behaviour research and therapy, 120, 103329. </w:t>
       </w:r>
       <w:hyperlink r:id="rId9" w:history="1">
         <w:r>
@@ -1550,7 +1497,21 @@
           <w:rFonts w:ascii="Times" w:hAnsi="Times" w:cs="Times"/>
           <w:color w:val="000000" w:themeColor="text1"/>
         </w:rPr>
-        <w:t xml:space="preserve">Zhang, K. (2021, February). </w:t>
+        <w:t xml:space="preserve">Zhang, K. (2021, </w:t>
+      </w:r>
+      <w:r>
+        <w:rPr>
+          <w:rFonts w:ascii="Times" w:hAnsi="Times" w:cs="Times"/>
+          <w:color w:val="000000" w:themeColor="text1"/>
+        </w:rPr>
+        <w:t>March</w:t>
+      </w:r>
+      <w:r>
+        <w:rPr>
+          <w:rFonts w:ascii="Times" w:hAnsi="Times" w:cs="Times"/>
+          <w:color w:val="000000" w:themeColor="text1"/>
+        </w:rPr>
+        <w:t xml:space="preserve">). </w:t>
       </w:r>
       <w:r>
         <w:rPr>
@@ -1580,30 +1541,14 @@
           <w:rFonts w:ascii="Times" w:hAnsi="Times" w:cs="Arial"/>
           <w:color w:val="000000" w:themeColor="text1"/>
         </w:rPr>
-        <w:t>The Society for Judgment and Decision Making</w:t>
+        <w:t>New Horizons in Responsible Gambling Conference</w:t>
       </w:r>
       <w:r>
         <w:rPr>
           <w:rFonts w:ascii="Times" w:hAnsi="Times" w:cs="Arial"/>
           <w:color w:val="000000" w:themeColor="text1"/>
         </w:rPr>
-        <w:t xml:space="preserve">, </w:t>
-      </w:r>
-      <w:proofErr w:type="gramStart"/>
-      <w:r>
-        <w:rPr>
-          <w:rFonts w:ascii="Times" w:hAnsi="Times" w:cs="Arial"/>
-          <w:color w:val="000000" w:themeColor="text1"/>
-        </w:rPr>
-        <w:t>Online</w:t>
-      </w:r>
-      <w:proofErr w:type="gramEnd"/>
-      <w:r>
-        <w:rPr>
-          <w:rFonts w:ascii="Times" w:hAnsi="Times" w:cs="Arial"/>
-          <w:color w:val="000000" w:themeColor="text1"/>
-        </w:rPr>
-        <w:t>.</w:t>
+        <w:t>, Online.</w:t>
       </w:r>
     </w:p>
     <w:p>
@@ -1619,6 +1564,62 @@
       </w:pPr>
       <w:r>
         <w:rPr>
+          <w:rFonts w:ascii="Times" w:hAnsi="Times" w:cs="Times"/>
+          <w:color w:val="000000" w:themeColor="text1"/>
+        </w:rPr>
+        <w:t xml:space="preserve">Zhang, K. (2021, February). </w:t>
+      </w:r>
+      <w:r>
+        <w:rPr>
+          <w:rFonts w:ascii="Times" w:hAnsi="Times" w:cs="Times"/>
+          <w:i/>
+          <w:iCs/>
+          <w:color w:val="000000" w:themeColor="text1"/>
+        </w:rPr>
+        <w:t>An online gambling intervention using the realization effect</w:t>
+      </w:r>
+      <w:r>
+        <w:rPr>
+          <w:rFonts w:ascii="Times" w:hAnsi="Times" w:cs="Times"/>
+          <w:color w:val="000000" w:themeColor="text1"/>
+        </w:rPr>
+        <w:t xml:space="preserve">. </w:t>
+      </w:r>
+      <w:r>
+        <w:rPr>
+          <w:rFonts w:ascii="Times" w:hAnsi="Times" w:cs="Arial"/>
+          <w:color w:val="000000" w:themeColor="text1"/>
+        </w:rPr>
+        <w:t xml:space="preserve">Poster presented at </w:t>
+      </w:r>
+      <w:r>
+        <w:rPr>
+          <w:rFonts w:ascii="Times" w:hAnsi="Times" w:cs="Arial"/>
+          <w:color w:val="000000" w:themeColor="text1"/>
+        </w:rPr>
+        <w:t>The Society for Judgment and Decision Making</w:t>
+      </w:r>
+      <w:r>
+        <w:rPr>
+          <w:rFonts w:ascii="Times" w:hAnsi="Times" w:cs="Arial"/>
+          <w:color w:val="000000" w:themeColor="text1"/>
+        </w:rPr>
+        <w:t>, Online.</w:t>
+      </w:r>
+    </w:p>
+    <w:p>
+      <w:pPr>
+        <w:autoSpaceDE w:val="0"/>
+        <w:autoSpaceDN w:val="0"/>
+        <w:adjustRightInd w:val="0"/>
+        <w:spacing w:before="120"/>
+        <w:rPr>
+          <w:rFonts w:ascii="Times" w:hAnsi="Times" w:cs="Arial"/>
+          <w:color w:val="000000" w:themeColor="text1"/>
+        </w:rPr>
+      </w:pPr>
+      <w:r>
+        <w:rPr>
           <w:rFonts w:ascii="Times" w:hAnsi="Times" w:cs="Arial"/>
           <w:color w:val="000000" w:themeColor="text1"/>
         </w:rPr>
@@ -1671,6 +1672,7 @@
           <w:rFonts w:ascii="Times" w:hAnsi="Times" w:cs="Arial"/>
           <w:color w:val="000000" w:themeColor="text1"/>
         </w:rPr>
+        <w:lastRenderedPageBreak/>
         <w:t xml:space="preserve">Zhang, K. (2021, March). </w:t>
       </w:r>
       <w:r>
@@ -1680,9 +1682,8 @@
           <w:iCs/>
           <w:color w:val="000000" w:themeColor="text1"/>
         </w:rPr>
-        <w:t xml:space="preserve">Expressions of Chasing in the </w:t>
-      </w:r>
-      <w:proofErr w:type="spellStart"/>
+        <w:t>Expressions of Chasing in the eCasino</w:t>
+      </w:r>
       <w:r>
         <w:rPr>
           <w:rFonts w:ascii="Times" w:hAnsi="Times" w:cs="Arial"/>
@@ -1690,9 +1691,8 @@
           <w:iCs/>
           <w:color w:val="000000" w:themeColor="text1"/>
         </w:rPr>
-        <w:t>eCasino</w:t>
-      </w:r>
-      <w:proofErr w:type="spellEnd"/>
+        <w:t xml:space="preserve"> - </w:t>
+      </w:r>
       <w:r>
         <w:rPr>
           <w:rFonts w:ascii="Times" w:hAnsi="Times" w:cs="Arial"/>
@@ -1700,72 +1700,42 @@
           <w:iCs/>
           <w:color w:val="000000" w:themeColor="text1"/>
         </w:rPr>
-        <w:t xml:space="preserve"> - </w:t>
+        <w:t>BCLC PlayNow Data</w:t>
       </w:r>
       <w:r>
         <w:rPr>
           <w:rFonts w:ascii="Times" w:hAnsi="Times" w:cs="Arial"/>
-          <w:i/>
-          <w:iCs/>
-          <w:color w:val="000000" w:themeColor="text1"/>
-        </w:rPr>
-        <w:t xml:space="preserve">BCLC </w:t>
-      </w:r>
-      <w:proofErr w:type="spellStart"/>
+          <w:color w:val="000000" w:themeColor="text1"/>
+        </w:rPr>
+        <w:t xml:space="preserve">. Talk presented at </w:t>
+      </w:r>
       <w:r>
         <w:rPr>
           <w:rFonts w:ascii="Times" w:hAnsi="Times" w:cs="Arial"/>
-          <w:i/>
-          <w:iCs/>
-          <w:color w:val="000000" w:themeColor="text1"/>
-        </w:rPr>
-        <w:t>PlayNow</w:t>
-      </w:r>
-      <w:proofErr w:type="spellEnd"/>
+          <w:color w:val="000000" w:themeColor="text1"/>
+        </w:rPr>
+        <w:t>New Horizons in Responsible Gambling Conference, Vancouver, BC, Canada</w:t>
+      </w:r>
       <w:r>
         <w:rPr>
           <w:rFonts w:ascii="Times" w:hAnsi="Times" w:cs="Arial"/>
-          <w:i/>
-          <w:iCs/>
-          <w:color w:val="000000" w:themeColor="text1"/>
-        </w:rPr>
-        <w:t xml:space="preserve"> Data</w:t>
-      </w:r>
+          <w:color w:val="000000" w:themeColor="text1"/>
+        </w:rPr>
+        <w:t>.</w:t>
+      </w:r>
+    </w:p>
+    <w:p>
+      <w:pPr>
+        <w:spacing w:before="120"/>
+        <w:rPr>
+          <w:rFonts w:ascii="Times" w:hAnsi="Times"/>
+          <w:color w:val="000000" w:themeColor="text1"/>
+        </w:rPr>
+      </w:pPr>
       <w:r>
         <w:rPr>
           <w:rFonts w:ascii="Times" w:hAnsi="Times" w:cs="Arial"/>
-          <w:color w:val="000000" w:themeColor="text1"/>
-        </w:rPr>
-        <w:t xml:space="preserve">. Talk presented at </w:t>
-      </w:r>
-      <w:r>
-        <w:rPr>
-          <w:rFonts w:ascii="Times" w:hAnsi="Times" w:cs="Arial"/>
-          <w:color w:val="000000" w:themeColor="text1"/>
-        </w:rPr>
-        <w:t>New Horizons in Responsible Gambling Conference, Vancouver, BC, Canada</w:t>
-      </w:r>
-      <w:r>
-        <w:rPr>
-          <w:rFonts w:ascii="Times" w:hAnsi="Times" w:cs="Arial"/>
-          <w:color w:val="000000" w:themeColor="text1"/>
-        </w:rPr>
-        <w:t>.</w:t>
-      </w:r>
-    </w:p>
-    <w:p>
-      <w:pPr>
-        <w:spacing w:before="120"/>
-        <w:rPr>
-          <w:rFonts w:ascii="Times" w:hAnsi="Times"/>
-          <w:color w:val="000000" w:themeColor="text1"/>
-        </w:rPr>
-      </w:pPr>
-      <w:r>
-        <w:rPr>
-          <w:rFonts w:ascii="Times" w:hAnsi="Times" w:cs="Arial"/>
-        </w:rPr>
-        <w:lastRenderedPageBreak/>
+        </w:rPr>
         <w:t>Zhang, K. (2020, April). I planned to speak at t</w:t>
       </w:r>
       <w:r>
@@ -1858,7 +1828,28 @@
           <w:rFonts w:ascii="Times" w:hAnsi="Times" w:cs="Arial"/>
           <w:color w:val="000000" w:themeColor="text1"/>
         </w:rPr>
-        <w:t xml:space="preserve"> Poster presented at SJDM Conference, Vancouver, BC.</w:t>
+        <w:t xml:space="preserve"> Poster presented at </w:t>
+      </w:r>
+      <w:r>
+        <w:rPr>
+          <w:rFonts w:ascii="Times" w:hAnsi="Times" w:cs="Arial"/>
+          <w:color w:val="000000" w:themeColor="text1"/>
+        </w:rPr>
+        <w:t>The Society for Judgment and Decision Making</w:t>
+      </w:r>
+      <w:r>
+        <w:rPr>
+          <w:rFonts w:ascii="Times" w:hAnsi="Times" w:cs="Arial"/>
+          <w:color w:val="000000" w:themeColor="text1"/>
+        </w:rPr>
+        <w:t xml:space="preserve"> </w:t>
+      </w:r>
+      <w:r>
+        <w:rPr>
+          <w:rFonts w:ascii="Times" w:hAnsi="Times" w:cs="Arial"/>
+          <w:color w:val="000000" w:themeColor="text1"/>
+        </w:rPr>
+        <w:t>Conference, Vancouver, BC.</w:t>
       </w:r>
     </w:p>
     <w:p>
@@ -1919,25 +1910,7 @@
           <w:i/>
           <w:color w:val="000000" w:themeColor="text1"/>
         </w:rPr>
-        <w:t xml:space="preserve">Loss Aversion in Gambling Disorder: </w:t>
-      </w:r>
-      <w:proofErr w:type="gramStart"/>
-      <w:r>
-        <w:rPr>
-          <w:rFonts w:ascii="Times" w:hAnsi="Times" w:cs="Helvetica"/>
-          <w:i/>
-          <w:color w:val="000000" w:themeColor="text1"/>
-        </w:rPr>
-        <w:t>a</w:t>
-      </w:r>
-      <w:proofErr w:type="gramEnd"/>
-      <w:r>
-        <w:rPr>
-          <w:rFonts w:ascii="Times" w:hAnsi="Times" w:cs="Helvetica"/>
-          <w:i/>
-          <w:color w:val="000000" w:themeColor="text1"/>
-        </w:rPr>
-        <w:t xml:space="preserve"> Systematic Review</w:t>
+        <w:t>Loss Aversion in Gambling Disorder: a Systematic Review</w:t>
       </w:r>
       <w:r>
         <w:rPr>
@@ -2234,17 +2207,8 @@
           <w:rFonts w:ascii="Times" w:hAnsi="Times"/>
           <w:color w:val="000000" w:themeColor="text1"/>
         </w:rPr>
-        <w:t xml:space="preserve">Dr. Katalin </w:t>
-      </w:r>
-      <w:proofErr w:type="spellStart"/>
-      <w:r>
-        <w:rPr>
-          <w:rFonts w:ascii="Times" w:hAnsi="Times"/>
-          <w:color w:val="000000" w:themeColor="text1"/>
-        </w:rPr>
-        <w:t>Szanto</w:t>
-      </w:r>
-      <w:proofErr w:type="spellEnd"/>
+        <w:t>Dr. Katalin Szanto</w:t>
+      </w:r>
       <w:r>
         <w:rPr>
           <w:rFonts w:ascii="Times" w:hAnsi="Times"/>
@@ -2270,16 +2234,8 @@
         <w:rPr>
           <w:rFonts w:ascii="Times" w:hAnsi="Times"/>
         </w:rPr>
-        <w:t xml:space="preserve">Alexandre </w:t>
-      </w:r>
-      <w:proofErr w:type="spellStart"/>
-      <w:r>
-        <w:rPr>
-          <w:rFonts w:ascii="Times" w:hAnsi="Times"/>
-        </w:rPr>
-        <w:t>Dombrovski</w:t>
-      </w:r>
-      <w:proofErr w:type="spellEnd"/>
+        <w:t>Alexandre Dombrovski</w:t>
+      </w:r>
     </w:p>
     <w:p>
       <w:pPr>
@@ -2478,9 +2434,8 @@
           <w:color w:val="000000" w:themeColor="text1"/>
           <w:lang w:val="en-US"/>
         </w:rPr>
-        <w:t xml:space="preserve">Dr. </w:t>
-      </w:r>
-      <w:proofErr w:type="spellStart"/>
+        <w:t xml:space="preserve">Dr. Ilan </w:t>
+      </w:r>
       <w:r>
         <w:rPr>
           <w:rFonts w:ascii="Times" w:hAnsi="Times"/>
@@ -2488,9 +2443,8 @@
           <w:color w:val="000000" w:themeColor="text1"/>
           <w:lang w:val="en-US"/>
         </w:rPr>
-        <w:t>Ilan</w:t>
-      </w:r>
-      <w:proofErr w:type="spellEnd"/>
+        <w:t>V</w:t>
+      </w:r>
       <w:r>
         <w:rPr>
           <w:rFonts w:ascii="Times" w:hAnsi="Times"/>
@@ -2498,28 +2452,8 @@
           <w:color w:val="000000" w:themeColor="text1"/>
           <w:lang w:val="en-US"/>
         </w:rPr>
-        <w:t xml:space="preserve"> </w:t>
-      </w:r>
-      <w:proofErr w:type="spellStart"/>
-      <w:r>
-        <w:rPr>
-          <w:rFonts w:ascii="Times" w:hAnsi="Times"/>
-          <w:iCs/>
-          <w:color w:val="000000" w:themeColor="text1"/>
-          <w:lang w:val="en-US"/>
-        </w:rPr>
-        <w:t>V</w:t>
-      </w:r>
-      <w:r>
-        <w:rPr>
-          <w:rFonts w:ascii="Times" w:hAnsi="Times"/>
-          <w:iCs/>
-          <w:color w:val="000000" w:themeColor="text1"/>
-          <w:lang w:val="en-US"/>
-        </w:rPr>
         <w:t>ertinsky</w:t>
       </w:r>
-      <w:proofErr w:type="spellEnd"/>
     </w:p>
     <w:p>
       <w:pPr>
@@ -3391,6 +3325,7 @@
           <w:rFonts w:ascii="Times" w:hAnsi="Times" w:cs="Helvetica"/>
           <w:color w:val="000000" w:themeColor="text1"/>
         </w:rPr>
+        <w:lastRenderedPageBreak/>
         <w:t xml:space="preserve">Jan 2017 – Apr 2017 </w:t>
       </w:r>
       <w:r>
@@ -4213,7 +4148,6 @@
         </w:rPr>
         <w:tab/>
       </w:r>
-      <w:proofErr w:type="spellStart"/>
       <w:r>
         <w:rPr>
           <w:rFonts w:ascii="Times" w:hAnsi="Times"/>
@@ -4222,67 +4156,16 @@
           <w:color w:val="000000" w:themeColor="text1"/>
           <w:lang w:val="it-IT"/>
         </w:rPr>
-        <w:t>Committee</w:t>
-      </w:r>
-      <w:proofErr w:type="spellEnd"/>
-      <w:r>
-        <w:rPr>
-          <w:rFonts w:ascii="Times" w:hAnsi="Times"/>
-          <w:b/>
-          <w:bCs/>
+        <w:t>Committee Memeber</w:t>
+      </w:r>
+      <w:r>
+        <w:rPr>
+          <w:rFonts w:ascii="Times" w:hAnsi="Times"/>
           <w:color w:val="000000" w:themeColor="text1"/>
           <w:lang w:val="it-IT"/>
         </w:rPr>
-        <w:t xml:space="preserve"> </w:t>
-      </w:r>
-      <w:proofErr w:type="spellStart"/>
-      <w:r>
-        <w:rPr>
-          <w:rFonts w:ascii="Times" w:hAnsi="Times"/>
-          <w:b/>
-          <w:bCs/>
-          <w:color w:val="000000" w:themeColor="text1"/>
-          <w:lang w:val="it-IT"/>
-        </w:rPr>
-        <w:t>Memeber</w:t>
-      </w:r>
-      <w:proofErr w:type="spellEnd"/>
-      <w:r>
-        <w:rPr>
-          <w:rFonts w:ascii="Times" w:hAnsi="Times"/>
-          <w:color w:val="000000" w:themeColor="text1"/>
-          <w:lang w:val="it-IT"/>
-        </w:rPr>
-        <w:t xml:space="preserve">, UBC </w:t>
-      </w:r>
-      <w:proofErr w:type="spellStart"/>
-      <w:r>
-        <w:rPr>
-          <w:rFonts w:ascii="Times" w:hAnsi="Times"/>
-          <w:color w:val="000000" w:themeColor="text1"/>
-          <w:lang w:val="it-IT"/>
-        </w:rPr>
-        <w:t>Wellbeing</w:t>
-      </w:r>
-      <w:proofErr w:type="spellEnd"/>
-      <w:r>
-        <w:rPr>
-          <w:rFonts w:ascii="Times" w:hAnsi="Times"/>
-          <w:color w:val="000000" w:themeColor="text1"/>
-          <w:lang w:val="it-IT"/>
-        </w:rPr>
-        <w:t xml:space="preserve"> </w:t>
-      </w:r>
-      <w:proofErr w:type="spellStart"/>
-      <w:r>
-        <w:rPr>
-          <w:rFonts w:ascii="Times" w:hAnsi="Times"/>
-          <w:color w:val="000000" w:themeColor="text1"/>
-          <w:lang w:val="it-IT"/>
-        </w:rPr>
-        <w:t>Committee</w:t>
-      </w:r>
-      <w:proofErr w:type="spellEnd"/>
+        <w:t>, UBC Wellbeing Committee</w:t>
+      </w:r>
     </w:p>
     <w:p>
       <w:pPr>
@@ -4644,23 +4527,7 @@
           <w:sz w:val="23"/>
           <w:szCs w:val="23"/>
         </w:rPr>
-        <w:t xml:space="preserve">for conference organization, </w:t>
-      </w:r>
-      <w:proofErr w:type="spellStart"/>
-      <w:r>
-        <w:rPr>
-          <w:sz w:val="23"/>
-          <w:szCs w:val="23"/>
-        </w:rPr>
-        <w:t>NorthWest</w:t>
-      </w:r>
-      <w:proofErr w:type="spellEnd"/>
-      <w:r>
-        <w:rPr>
-          <w:sz w:val="23"/>
-          <w:szCs w:val="23"/>
-        </w:rPr>
-        <w:t xml:space="preserve"> Cognition and Memory Conference 2016.</w:t>
+        <w:t>for conference organization, NorthWest Cognition and Memory Conference 2016.</w:t>
       </w:r>
     </w:p>
     <w:p>
@@ -5170,6 +5037,7 @@
           <w:sz w:val="28"/>
           <w:szCs w:val="28"/>
         </w:rPr>
+        <w:lastRenderedPageBreak/>
         <w:t>Professional Associations</w:t>
       </w:r>
     </w:p>
@@ -5189,7 +5057,6 @@
           <w:rFonts w:ascii="Times" w:hAnsi="Times" w:cs="Helvetica"/>
           <w:color w:val="000000" w:themeColor="text1"/>
         </w:rPr>
-        <w:lastRenderedPageBreak/>
         <w:t>Society</w:t>
       </w:r>
       <w:r>
@@ -5223,23 +5090,7 @@
           <w:rFonts w:ascii="Times" w:hAnsi="Times" w:cs="Helvetica"/>
           <w:color w:val="000000" w:themeColor="text1"/>
         </w:rPr>
-        <w:t xml:space="preserve">Psi Chi </w:t>
-      </w:r>
-      <w:proofErr w:type="gramStart"/>
-      <w:r>
-        <w:rPr>
-          <w:rFonts w:ascii="Times" w:hAnsi="Times" w:cs="Helvetica"/>
-          <w:color w:val="000000" w:themeColor="text1"/>
-        </w:rPr>
-        <w:t>The</w:t>
-      </w:r>
-      <w:proofErr w:type="gramEnd"/>
-      <w:r>
-        <w:rPr>
-          <w:rFonts w:ascii="Times" w:hAnsi="Times" w:cs="Helvetica"/>
-          <w:color w:val="000000" w:themeColor="text1"/>
-        </w:rPr>
-        <w:t xml:space="preserve"> International Honor Society in Psychology </w:t>
+        <w:t xml:space="preserve">Psi Chi The International Honor Society in Psychology </w:t>
       </w:r>
     </w:p>
     <w:p>
@@ -5336,23 +5187,7 @@
           <w:rFonts w:ascii="Times" w:hAnsi="Times" w:cs="Helvetica"/>
           <w:color w:val="000000" w:themeColor="text1"/>
         </w:rPr>
-        <w:t xml:space="preserve">Survey: Qualtrics, Amazon </w:t>
-      </w:r>
-      <w:proofErr w:type="spellStart"/>
-      <w:r>
-        <w:rPr>
-          <w:rFonts w:ascii="Times" w:hAnsi="Times" w:cs="Helvetica"/>
-          <w:color w:val="000000" w:themeColor="text1"/>
-        </w:rPr>
-        <w:t>MTurk</w:t>
-      </w:r>
-      <w:proofErr w:type="spellEnd"/>
-      <w:r>
-        <w:rPr>
-          <w:rFonts w:ascii="Times" w:hAnsi="Times" w:cs="Helvetica"/>
-          <w:color w:val="000000" w:themeColor="text1"/>
-        </w:rPr>
-        <w:t>, Prolific</w:t>
+        <w:t>Survey: Qualtrics, Amazon MTurk, Prolific</w:t>
       </w:r>
     </w:p>
     <w:p>

</xml_diff>